<commit_message>
2. fejezet elkezdve(jelenlegi helyzet)
Máté
</commit_message>
<xml_diff>
--- a/Funkcionális specifikáció.docx
+++ b/Funkcionális specifikáció.docx
@@ -20,17 +20,7 @@
           <w:szCs w:val="32"/>
           <w:highlight w:val="white"/>
         </w:rPr>
-        <w:t xml:space="preserve">Funkcionális </w:t>
-      </w:r>
-      <w:r>
-        <w:rPr>
-          <w:rFonts w:ascii="Arial" w:hAnsi="Arial" w:cs="Arial"/>
-          <w:color w:val="000000"/>
-          <w:sz w:val="32"/>
-          <w:szCs w:val="32"/>
-          <w:highlight w:val="white"/>
-        </w:rPr>
-        <w:t>Specifikáció</w:t>
+        <w:t>Funkcionális Specifikáció</w:t>
       </w:r>
     </w:p>
     <w:p>
@@ -80,6 +70,34 @@
           <w:numId w:val="2"/>
         </w:numPr>
       </w:pPr>
+      <w:r>
+        <w:t>j</w:t>
+      </w:r>
+      <w:r>
+        <w:t>elenlegi helyzet</w:t>
+      </w:r>
+    </w:p>
+    <w:p>
+      <w:pPr>
+        <w:rPr>
+          <w:sz w:val="28"/>
+          <w:szCs w:val="28"/>
+        </w:rPr>
+      </w:pPr>
+      <w:r>
+        <w:rPr>
+          <w:sz w:val="28"/>
+          <w:szCs w:val="28"/>
+        </w:rPr>
+        <w:t>Az alkalmazás tökéletes a kordináció,problémamegoldás,reflex készségek fejlesztésében</w:t>
+      </w:r>
+      <w:r>
+        <w:rPr>
+          <w:sz w:val="28"/>
+          <w:szCs w:val="28"/>
+        </w:rPr>
+        <w:t>.</w:t>
+      </w:r>
       <w:bookmarkStart w:id="0" w:name="_GoBack"/>
       <w:bookmarkEnd w:id="0"/>
     </w:p>
@@ -184,7 +202,7 @@
   <w:abstractNum w:abstractNumId="1" w15:restartNumberingAfterBreak="0">
     <w:nsid w:val="3E2D7C60"/>
     <w:multiLevelType w:val="hybridMultilevel"/>
-    <w:tmpl w:val="0ACA50E6"/>
+    <w:tmpl w:val="FC7A7FE6"/>
     <w:lvl w:ilvl="0" w:tplc="040E000F">
       <w:start w:val="1"/>
       <w:numFmt w:val="decimal"/>
@@ -399,6 +417,7 @@
     <w:lsdException w:name="HTML Sample" w:semiHidden="1" w:unhideWhenUsed="1"/>
     <w:lsdException w:name="HTML Typewriter" w:semiHidden="1" w:unhideWhenUsed="1"/>
     <w:lsdException w:name="HTML Variable" w:semiHidden="1" w:unhideWhenUsed="1"/>
+    <w:lsdException w:name="Normal Table" w:semiHidden="1" w:unhideWhenUsed="1"/>
     <w:lsdException w:name="annotation subject" w:semiHidden="1" w:unhideWhenUsed="1"/>
     <w:lsdException w:name="No List" w:semiHidden="1" w:unhideWhenUsed="1"/>
     <w:lsdException w:name="Outline List 1" w:semiHidden="1" w:unhideWhenUsed="1"/>
@@ -445,8 +464,10 @@
     <w:lsdException w:name="Table Subtle 2" w:semiHidden="1" w:unhideWhenUsed="1"/>
     <w:lsdException w:name="Table Web 1" w:semiHidden="1" w:unhideWhenUsed="1"/>
     <w:lsdException w:name="Table Web 2" w:semiHidden="1" w:unhideWhenUsed="1"/>
+    <w:lsdException w:name="Table Web 3" w:semiHidden="1" w:unhideWhenUsed="1"/>
     <w:lsdException w:name="Balloon Text" w:semiHidden="1" w:unhideWhenUsed="1"/>
     <w:lsdException w:name="Table Grid" w:uiPriority="39"/>
+    <w:lsdException w:name="Table Theme" w:semiHidden="1" w:unhideWhenUsed="1"/>
     <w:lsdException w:name="Placeholder Text" w:semiHidden="1"/>
     <w:lsdException w:name="No Spacing" w:uiPriority="1" w:qFormat="1"/>
     <w:lsdException w:name="Light Shading" w:uiPriority="60"/>

</xml_diff>

<commit_message>
funk spec 2. befejezve program bugfix
Máté
</commit_message>
<xml_diff>
--- a/Funkcionális specifikáció.docx
+++ b/Funkcionális specifikáció.docx
@@ -71,10 +71,7 @@
         </w:numPr>
       </w:pPr>
       <w:r>
-        <w:t>j</w:t>
-      </w:r>
-      <w:r>
-        <w:t>elenlegi helyzet</w:t>
+        <w:t>jelenlegi helyzet</w:t>
       </w:r>
     </w:p>
     <w:p>
@@ -89,17 +86,45 @@
           <w:sz w:val="28"/>
           <w:szCs w:val="28"/>
         </w:rPr>
-        <w:t>Az alkalmazás tökéletes a kordináció,problémamegoldás,reflex készségek fejlesztésében</w:t>
+        <w:t>Az alkalmazás tökéletes a kordináció,</w:t>
       </w:r>
       <w:r>
         <w:rPr>
           <w:sz w:val="28"/>
           <w:szCs w:val="28"/>
         </w:rPr>
-        <w:t>.</w:t>
+        <w:t xml:space="preserve"> </w:t>
+      </w:r>
+      <w:r>
+        <w:rPr>
+          <w:sz w:val="28"/>
+          <w:szCs w:val="28"/>
+        </w:rPr>
+        <w:t>problémamegoldás,</w:t>
+      </w:r>
+      <w:r>
+        <w:rPr>
+          <w:sz w:val="28"/>
+          <w:szCs w:val="28"/>
+        </w:rPr>
+        <w:t xml:space="preserve"> </w:t>
       </w:r>
       <w:bookmarkStart w:id="0" w:name="_GoBack"/>
       <w:bookmarkEnd w:id="0"/>
+      <w:r>
+        <w:rPr>
+          <w:sz w:val="28"/>
+          <w:szCs w:val="28"/>
+        </w:rPr>
+        <w:t>reflex készségek fejlesztésében</w:t>
+      </w:r>
+      <w:r>
+        <w:rPr>
+          <w:sz w:val="28"/>
+          <w:szCs w:val="28"/>
+        </w:rPr>
+        <w:t>.</w:t>
+      </w:r>
     </w:p>
     <w:sectPr>
       <w:pgSz w:w="11906" w:h="16838"/>

</xml_diff>